<commit_message>
Added Nerdot Files and Tested Software
</commit_message>
<xml_diff>
--- a/NT/SNCCD049_Experienciacontratista_NT.docx
+++ b/NT/SNCCD049_Experienciacontratista_NT.docx
@@ -1522,17 +1522,33 @@
                               </w:rPr>
                               <w:t xml:space="preserve"> de </w:t>
                             </w:r>
-                            <w:fldSimple w:instr=" NUMPAGES   \* MERGEFORMAT ">
-                              <w:r>
-                                <w:rPr>
-                                  <w:b/>
-                                  <w:noProof/>
-                                  <w:sz w:val="22"/>
-                                  <w:szCs w:val="22"/>
-                                </w:rPr>
-                                <w:t>2</w:t>
-                              </w:r>
-                            </w:fldSimple>
+                            <w:r>
+                              <w:fldChar w:fldCharType="begin"/>
+                            </w:r>
+                            <w:r>
+                              <w:instrText xml:space="preserve"> NUMPAGES   \* MERGEFORMAT </w:instrText>
+                            </w:r>
+                            <w:r>
+                              <w:fldChar w:fldCharType="separate"/>
+                            </w:r>
+                            <w:r>
+                              <w:rPr>
+                                <w:b/>
+                                <w:noProof/>
+                                <w:sz w:val="22"/>
+                                <w:szCs w:val="22"/>
+                              </w:rPr>
+                              <w:t>2</w:t>
+                            </w:r>
+                            <w:r>
+                              <w:rPr>
+                                <w:b/>
+                                <w:noProof/>
+                                <w:sz w:val="22"/>
+                                <w:szCs w:val="22"/>
+                              </w:rPr>
+                              <w:fldChar w:fldCharType="end"/>
+                            </w:r>
                           </w:p>
                         </w:txbxContent>
                       </wps:txbx>
@@ -1618,17 +1634,33 @@
                         </w:rPr>
                         <w:t xml:space="preserve"> de </w:t>
                       </w:r>
-                      <w:fldSimple w:instr=" NUMPAGES   \* MERGEFORMAT ">
-                        <w:r>
-                          <w:rPr>
-                            <w:b/>
-                            <w:noProof/>
-                            <w:sz w:val="22"/>
-                            <w:szCs w:val="22"/>
-                          </w:rPr>
-                          <w:t>2</w:t>
-                        </w:r>
-                      </w:fldSimple>
+                      <w:r>
+                        <w:fldChar w:fldCharType="begin"/>
+                      </w:r>
+                      <w:r>
+                        <w:instrText xml:space="preserve"> NUMPAGES   \* MERGEFORMAT </w:instrText>
+                      </w:r>
+                      <w:r>
+                        <w:fldChar w:fldCharType="separate"/>
+                      </w:r>
+                      <w:r>
+                        <w:rPr>
+                          <w:b/>
+                          <w:noProof/>
+                          <w:sz w:val="22"/>
+                          <w:szCs w:val="22"/>
+                        </w:rPr>
+                        <w:t>2</w:t>
+                      </w:r>
+                      <w:r>
+                        <w:rPr>
+                          <w:b/>
+                          <w:noProof/>
+                          <w:sz w:val="22"/>
+                          <w:szCs w:val="22"/>
+                        </w:rPr>
+                        <w:fldChar w:fldCharType="end"/>
+                      </w:r>
                     </w:p>
                   </w:txbxContent>
                 </v:textbox>
@@ -3488,6 +3520,46 @@
           <w:szCs w:val="22"/>
         </w:rPr>
       </w:pPr>
+      <w:r>
+        <w:rPr>
+          <w:rFonts w:ascii="Arial Narrow" w:hAnsi="Arial Narrow"/>
+          <w:spacing w:val="-2"/>
+          <w:szCs w:val="22"/>
+          <w:lang w:val="es-DO"/>
+        </w:rPr>
+        <w:t xml:space="preserve">Orlando De </w:t>
+      </w:r>
+      <w:proofErr w:type="spellStart"/>
+      <w:r>
+        <w:rPr>
+          <w:rFonts w:ascii="Arial Narrow" w:hAnsi="Arial Narrow"/>
+          <w:spacing w:val="-2"/>
+          <w:szCs w:val="22"/>
+          <w:lang w:val="es-DO"/>
+        </w:rPr>
+        <w:t>Jesus</w:t>
+      </w:r>
+      <w:proofErr w:type="spellEnd"/>
+      <w:r>
+        <w:rPr>
+          <w:rFonts w:ascii="Arial Narrow" w:hAnsi="Arial Narrow"/>
+          <w:spacing w:val="-2"/>
+          <w:szCs w:val="22"/>
+          <w:lang w:val="es-DO"/>
+        </w:rPr>
+        <w:t xml:space="preserve"> Prieto </w:t>
+      </w:r>
+      <w:proofErr w:type="spellStart"/>
+      <w:r>
+        <w:rPr>
+          <w:rFonts w:ascii="Arial Narrow" w:hAnsi="Arial Narrow"/>
+          <w:spacing w:val="-2"/>
+          <w:szCs w:val="22"/>
+          <w:lang w:val="es-DO"/>
+        </w:rPr>
+        <w:t>Goico</w:t>
+      </w:r>
+      <w:proofErr w:type="spellEnd"/>
     </w:p>
     <w:p>
       <w:pPr>

</xml_diff>